<commit_message>
Finishing Module 4 HW
</commit_message>
<xml_diff>
--- a/Module04/Module04HW.docx
+++ b/Module04/Module04HW.docx
@@ -96,6 +96,41 @@
     </w:p>
     <w:p>
       <w:pPr>
+        <w:pStyle w:val="BodyText"/>
+      </w:pPr>
+      <w:r>
+        <w:rPr>
+          <w:b/>
+        </w:rPr>
+        <w:t xml:space="preserve">Attended Study Group With: Caprill Wright, Chelsea Alvarado, Jen Leopold, Melanie Sattler, Loren Bushkar, JIng Hung</w:t>
+      </w:r>
+    </w:p>
+    <w:p>
+      <w:pPr>
+        <w:pStyle w:val="BodyText"/>
+      </w:pPr>
+      <w:r>
+        <w:rPr>
+          <w:b/>
+        </w:rPr>
+        <w:t xml:space="preserve">References:</w:t>
+      </w:r>
+    </w:p>
+    <w:p>
+      <w:pPr>
+        <w:pStyle w:val="BodyText"/>
+      </w:pPr>
+      <w:hyperlink r:id="rId24">
+        <w:r>
+          <w:rPr>
+            <w:rStyle w:val="Hyperlink"/>
+          </w:rPr>
+          <w:t xml:space="preserve">https://pdfs.semanticscholar.org/390d/8bd14f3ae307ebb600b8658c34b7ec7505ee.pdf</w:t>
+        </w:r>
+      </w:hyperlink>
+    </w:p>
+    <w:p>
+      <w:pPr>
         <w:pStyle w:val="SourceCode"/>
       </w:pPr>
       <w:r>
@@ -556,11 +591,11 @@
       <w:pPr>
         <w:pStyle w:val="Heading3"/>
       </w:pPr>
-      <w:bookmarkStart w:id="24" w:name="a-create-a-scatterplot-matrix"/>
+      <w:bookmarkStart w:id="25" w:name="a-create-a-scatterplot-matrix"/>
       <w:r>
         <w:t xml:space="preserve">(a) Create a scatterplot matrix</w:t>
       </w:r>
-      <w:bookmarkEnd w:id="24"/>
+      <w:bookmarkEnd w:id="25"/>
     </w:p>
     <w:p>
       <w:pPr>
@@ -631,7 +666,7 @@
                     </pic:cNvPicPr>
                   </pic:nvPicPr>
                   <pic:blipFill>
-                    <a:blip r:embed="rId25"/>
+                    <a:blip r:embed="rId26"/>
                     <a:stretch>
                       <a:fillRect/>
                     </a:stretch>
@@ -680,36 +715,323 @@
     </w:p>
     <w:p>
       <w:pPr>
-        <w:pStyle w:val="BodyText"/>
-      </w:pPr>
-      <w:r>
-        <w:t xml:space="preserve">Answer: Fertility appears to be linearly related to: Agriculture (+), Examination (-), Education (-), but with an outlier/influencer at the extreme+ end of Education.</w:t>
-      </w:r>
-    </w:p>
-    <w:p>
-      <w:pPr>
-        <w:pStyle w:val="BodyText"/>
-      </w:pPr>
-      <w:r>
-        <w:t xml:space="preserve">Catholic has two or three distinct clusters and a constant variance issue.</w:t>
-      </w:r>
-    </w:p>
-    <w:p>
-      <w:pPr>
-        <w:pStyle w:val="BodyText"/>
-      </w:pPr>
-      <w:r>
-        <w:t xml:space="preserve">Infant.Mortality appears linearly correlated but with a constant variance issue, the plot is cone shaped with decreasing variance.</w:t>
-      </w:r>
-    </w:p>
-    <w:p>
-      <w:pPr>
-        <w:pStyle w:val="BodyText"/>
+        <w:pStyle w:val="SourceCode"/>
+      </w:pPr>
+      <w:r>
+        <w:rPr>
+          <w:rStyle w:val="NormalTok"/>
+        </w:rPr>
+        <w:t xml:space="preserve">swiss.cor &lt;-</w:t>
+      </w:r>
+      <w:r>
+        <w:rPr>
+          <w:rStyle w:val="StringTok"/>
+        </w:rPr>
+        <w:t xml:space="preserve"> </w:t>
+      </w:r>
+      <w:r>
+        <w:rPr>
+          <w:rStyle w:val="KeywordTok"/>
+        </w:rPr>
+        <w:t xml:space="preserve">cor</w:t>
+      </w:r>
+      <w:r>
+        <w:rPr>
+          <w:rStyle w:val="NormalTok"/>
+        </w:rPr>
+        <w:t xml:space="preserve">(swiss)</w:t>
+      </w:r>
+      <w:r>
+        <w:br/>
+      </w:r>
+      <w:r>
+        <w:br/>
+      </w:r>
+      <w:r>
+        <w:rPr>
+          <w:rStyle w:val="NormalTok"/>
+        </w:rPr>
+        <w:t xml:space="preserve">threshold &lt;-</w:t>
+      </w:r>
+      <w:r>
+        <w:rPr>
+          <w:rStyle w:val="StringTok"/>
+        </w:rPr>
+        <w:t xml:space="preserve"> </w:t>
+      </w:r>
+      <w:r>
+        <w:rPr>
+          <w:rStyle w:val="FloatTok"/>
+        </w:rPr>
+        <w:t xml:space="preserve">0.6</w:t>
+      </w:r>
+      <w:r>
+        <w:rPr>
+          <w:rStyle w:val="NormalTok"/>
+        </w:rPr>
+        <w:t xml:space="preserve"> </w:t>
+      </w:r>
+      <w:r>
+        <w:rPr>
+          <w:rStyle w:val="CommentTok"/>
+        </w:rPr>
+        <w:t xml:space="preserve"># set a correlation threshold, is there a standard? A: Not really.</w:t>
+      </w:r>
+      <w:r>
+        <w:br/>
+      </w:r>
+      <w:r>
+        <w:br/>
+      </w:r>
+      <w:r>
+        <w:rPr>
+          <w:rStyle w:val="NormalTok"/>
+        </w:rPr>
+        <w:t xml:space="preserve">corWorking &lt;-</w:t>
+      </w:r>
+      <w:r>
+        <w:rPr>
+          <w:rStyle w:val="StringTok"/>
+        </w:rPr>
+        <w:t xml:space="preserve"> </w:t>
+      </w:r>
+      <w:r>
+        <w:rPr>
+          <w:rStyle w:val="NormalTok"/>
+        </w:rPr>
+        <w:t xml:space="preserve">swiss.cor</w:t>
+      </w:r>
+      <w:r>
+        <w:br/>
+      </w:r>
+      <w:r>
+        <w:br/>
+      </w:r>
+      <w:r>
+        <w:rPr>
+          <w:rStyle w:val="KeywordTok"/>
+        </w:rPr>
+        <w:t xml:space="preserve">diag</w:t>
+      </w:r>
+      <w:r>
+        <w:rPr>
+          <w:rStyle w:val="NormalTok"/>
+        </w:rPr>
+        <w:t xml:space="preserve">(corWorking) &lt;-</w:t>
+      </w:r>
+      <w:r>
+        <w:rPr>
+          <w:rStyle w:val="StringTok"/>
+        </w:rPr>
+        <w:t xml:space="preserve"> </w:t>
+      </w:r>
+      <w:r>
+        <w:rPr>
+          <w:rStyle w:val="DecValTok"/>
+        </w:rPr>
+        <w:t xml:space="preserve">0</w:t>
+      </w:r>
+      <w:r>
+        <w:rPr>
+          <w:rStyle w:val="NormalTok"/>
+        </w:rPr>
+        <w:t xml:space="preserve"> </w:t>
+      </w:r>
+      <w:r>
+        <w:rPr>
+          <w:rStyle w:val="CommentTok"/>
+        </w:rPr>
+        <w:t xml:space="preserve"># set diagonal to 0 so 1's of unrelated don't get caught in threshold</w:t>
+      </w:r>
+      <w:r>
+        <w:br/>
+      </w:r>
+      <w:r>
+        <w:br/>
+      </w:r>
+      <w:r>
+        <w:rPr>
+          <w:rStyle w:val="NormalTok"/>
+        </w:rPr>
+        <w:t xml:space="preserve">swiss.cor.related &lt;-</w:t>
+      </w:r>
+      <w:r>
+        <w:rPr>
+          <w:rStyle w:val="StringTok"/>
+        </w:rPr>
+        <w:t xml:space="preserve"> </w:t>
+      </w:r>
+      <w:r>
+        <w:rPr>
+          <w:rStyle w:val="KeywordTok"/>
+        </w:rPr>
+        <w:t xml:space="preserve">apply</w:t>
+      </w:r>
+      <w:r>
+        <w:rPr>
+          <w:rStyle w:val="NormalTok"/>
+        </w:rPr>
+        <w:t xml:space="preserve">(</w:t>
+      </w:r>
+      <w:r>
+        <w:rPr>
+          <w:rStyle w:val="KeywordTok"/>
+        </w:rPr>
+        <w:t xml:space="preserve">abs</w:t>
+      </w:r>
+      <w:r>
+        <w:rPr>
+          <w:rStyle w:val="NormalTok"/>
+        </w:rPr>
+        <w:t xml:space="preserve">(corWorking) </w:t>
+      </w:r>
+      <w:r>
+        <w:rPr>
+          <w:rStyle w:val="OperatorTok"/>
+        </w:rPr>
+        <w:t xml:space="preserve">&gt;=</w:t>
+      </w:r>
+      <w:r>
+        <w:rPr>
+          <w:rStyle w:val="StringTok"/>
+        </w:rPr>
+        <w:t xml:space="preserve"> </w:t>
+      </w:r>
+      <w:r>
+        <w:rPr>
+          <w:rStyle w:val="NormalTok"/>
+        </w:rPr>
+        <w:t xml:space="preserve">threshold, </w:t>
+      </w:r>
+      <w:r>
+        <w:rPr>
+          <w:rStyle w:val="DecValTok"/>
+        </w:rPr>
+        <w:t xml:space="preserve">1</w:t>
+      </w:r>
+      <w:r>
+        <w:rPr>
+          <w:rStyle w:val="NormalTok"/>
+        </w:rPr>
+        <w:t xml:space="preserve">, any) </w:t>
+      </w:r>
+      <w:r>
+        <w:rPr>
+          <w:rStyle w:val="CommentTok"/>
+        </w:rPr>
+        <w:t xml:space="preserve"># apply the filter to the absolute value of the correlations between variables.</w:t>
+      </w:r>
+      <w:r>
+        <w:br/>
+      </w:r>
+      <w:r>
+        <w:br/>
+      </w:r>
+      <w:r>
+        <w:rPr>
+          <w:rStyle w:val="NormalTok"/>
+        </w:rPr>
+        <w:t xml:space="preserve">swiss.cor[swiss.cor.related, swiss.cor.related]</w:t>
+      </w:r>
+    </w:p>
+    <w:p>
+      <w:pPr>
+        <w:pStyle w:val="SourceCode"/>
+      </w:pPr>
+      <w:r>
+        <w:rPr>
+          <w:rStyle w:val="VerbatimChar"/>
+        </w:rPr>
+        <w:t xml:space="preserve">##              Fertility Agriculture Examination  Education</w:t>
+      </w:r>
+      <w:r>
+        <w:br/>
+      </w:r>
+      <w:r>
+        <w:rPr>
+          <w:rStyle w:val="VerbatimChar"/>
+        </w:rPr>
+        <w:t xml:space="preserve">## Fertility    1.0000000   0.3530792  -0.6458827 -0.6637889</w:t>
+      </w:r>
+      <w:r>
+        <w:br/>
+      </w:r>
+      <w:r>
+        <w:rPr>
+          <w:rStyle w:val="VerbatimChar"/>
+        </w:rPr>
+        <w:t xml:space="preserve">## Agriculture  0.3530792   1.0000000  -0.6865422 -0.6395225</w:t>
+      </w:r>
+      <w:r>
+        <w:br/>
+      </w:r>
+      <w:r>
+        <w:rPr>
+          <w:rStyle w:val="VerbatimChar"/>
+        </w:rPr>
+        <w:t xml:space="preserve">## Examination -0.6458827  -0.6865422   1.0000000  0.6984153</w:t>
+      </w:r>
+      <w:r>
+        <w:br/>
+      </w:r>
+      <w:r>
+        <w:rPr>
+          <w:rStyle w:val="VerbatimChar"/>
+        </w:rPr>
+        <w:t xml:space="preserve">## Education   -0.6637889  -0.6395225   0.6984153  1.0000000</w:t>
+      </w:r>
+    </w:p>
+    <w:p>
+      <w:pPr>
+        <w:pStyle w:val="FirstParagraph"/>
       </w:pPr>
       <w:r>
         <w:rPr>
           <w:b/>
         </w:rPr>
+        <w:t xml:space="preserve">Answer 1ai:</w:t>
+      </w:r>
+    </w:p>
+    <w:p>
+      <w:pPr>
+        <w:pStyle w:val="BodyText"/>
+      </w:pPr>
+      <w:r>
+        <w:t xml:space="preserve">Visually, Fertility appears correlated to Agriculture.</w:t>
+      </w:r>
+    </w:p>
+    <w:p>
+      <w:pPr>
+        <w:pStyle w:val="BodyText"/>
+      </w:pPr>
+      <w:r>
+        <w:t xml:space="preserve">From swiss.cor, Fertility appears to be linearly related to: Examination (-), Education (-).</w:t>
+      </w:r>
+    </w:p>
+    <w:p>
+      <w:pPr>
+        <w:pStyle w:val="BodyText"/>
+      </w:pPr>
+      <w:r>
+        <w:t xml:space="preserve">Visually, Catholic has two or three distinct clusters that appear linearly correlated with Fertility,but a constant variance issue.</w:t>
+      </w:r>
+    </w:p>
+    <w:p>
+      <w:pPr>
+        <w:pStyle w:val="BodyText"/>
+      </w:pPr>
+      <w:r>
+        <w:t xml:space="preserve">Visually, Infant.Mortality appears linearly correlated with Fertility, but also with a constant variance issue, the plot is cone shaped with decreasing variance.</w:t>
+      </w:r>
+    </w:p>
+    <w:p>
+      <w:pPr>
+        <w:pStyle w:val="BodyText"/>
+      </w:pPr>
+      <w:r>
+        <w:rPr>
+          <w:b/>
+        </w:rPr>
         <w:t xml:space="preserve">ii. Do you notice if any of the predictors are highly correlated with one another?</w:t>
       </w:r>
       <w:r>
@@ -724,7 +1046,10 @@
         <w:pStyle w:val="BodyText"/>
       </w:pPr>
       <w:r>
-        <w:t xml:space="preserve">Answer:</w:t>
+        <w:rPr>
+          <w:b/>
+        </w:rPr>
+        <w:t xml:space="preserve">Answer aaii:</w:t>
       </w:r>
     </w:p>
     <w:p>
@@ -735,7 +1060,7 @@
         </w:numPr>
       </w:pPr>
       <w:r>
-        <w:t xml:space="preserve">agriculture appears corrleated with examination(-) and education(-)</w:t>
+        <w:t xml:space="preserve">Agriculture appears corrleated with examination(-) and education(-)</w:t>
       </w:r>
     </w:p>
     <w:p>
@@ -746,18 +1071,18 @@
         </w:numPr>
       </w:pPr>
       <w:r>
-        <w:t xml:space="preserve">examination appears correlated with education (+)</w:t>
+        <w:t xml:space="preserve">Examination appears correlated with education (+)</w:t>
       </w:r>
     </w:p>
     <w:p>
       <w:pPr>
         <w:pStyle w:val="Heading3"/>
       </w:pPr>
-      <w:bookmarkStart w:id="26" w:name="b-fit-a-multiple-linear-regression"/>
+      <w:bookmarkStart w:id="27" w:name="b-fit-a-multiple-linear-regression"/>
       <w:r>
         <w:t xml:space="preserve">(b) Fit a multiple linear regression</w:t>
       </w:r>
-      <w:bookmarkEnd w:id="26"/>
+      <w:bookmarkEnd w:id="27"/>
     </w:p>
     <w:p>
       <w:pPr>
@@ -1232,21 +1557,26 @@
         <w:rPr>
           <w:b/>
         </w:rPr>
-        <w:t xml:space="preserve">i. What is being tested by the ANOVA F statistic?</w:t>
-      </w:r>
+        <w:t xml:space="preserve">i. What is being tested by the ANOVA F statistic? What is the relevant conclusion in context?</w:t>
+      </w:r>
+    </w:p>
+    <w:p>
+      <w:pPr>
+        <w:pStyle w:val="BodyText"/>
+      </w:pPr>
       <w:r>
         <w:rPr>
           <w:b/>
         </w:rPr>
-        <w:t xml:space="preserve"> </w:t>
-      </w:r>
-    </w:p>
-    <w:p>
-      <w:pPr>
-        <w:pStyle w:val="BodyText"/>
-      </w:pPr>
-      <w:r>
-        <w:t xml:space="preserve">Answer: ANOVA F statistic is calculated by (MS-explained by model) / (MS-residual errors in model).</w:t>
+        <w:t xml:space="preserve">Answer 1bi:</w:t>
+      </w:r>
+    </w:p>
+    <w:p>
+      <w:pPr>
+        <w:pStyle w:val="BodyText"/>
+      </w:pPr>
+      <w:r>
+        <w:t xml:space="preserve">ANOVA F statistic is calculated by (MS-explained by model) / (MS-residual errors in model).</w:t>
       </w:r>
       <w:r>
         <w:t xml:space="preserve"> </w:t>
@@ -1268,36 +1598,52 @@
         <w:pStyle w:val="BodyText"/>
       </w:pPr>
       <w:r>
+        <w:t xml:space="preserve">F0 describes the of our model, incuding all predictor variables, in predicting fertility.</w:t>
+      </w:r>
+    </w:p>
+    <w:p>
+      <w:pPr>
+        <w:pStyle w:val="BodyText"/>
+      </w:pPr>
+      <w:r>
+        <w:t xml:space="preserve">The F0 statistic says that at least one of our predictor variables is statistically significant.</w:t>
+      </w:r>
+    </w:p>
+    <w:p>
+      <w:pPr>
+        <w:pStyle w:val="BodyText"/>
+      </w:pPr>
+      <w:r>
         <w:rPr>
           <w:b/>
         </w:rPr>
-        <w:t xml:space="preserve">What is the relevant conclusion in context?</w:t>
-      </w:r>
-    </w:p>
-    <w:p>
-      <w:pPr>
-        <w:pStyle w:val="BodyText"/>
-      </w:pPr>
+        <w:t xml:space="preserve">ii. Look at the numerical values of the estimated slopes as well as their p-values.</w:t>
+      </w:r>
+      <w:r>
+        <w:t xml:space="preserve"> </w:t>
+      </w:r>
       <w:r>
         <w:rPr>
           <w:b/>
         </w:rPr>
-        <w:t xml:space="preserve">ii. Look at the numerical values of the estimated slopes as well as their p-values.</w:t>
-      </w:r>
-      <w:r>
-        <w:t xml:space="preserve"> </w:t>
-      </w:r>
+        <w:t xml:space="preserve">Do they seem to agree with or contradict with what you had written in your answer to part 1a?</w:t>
+      </w:r>
+      <w:r>
+        <w:t xml:space="preserve"> </w:t>
+      </w:r>
+      <w:r>
+        <w:t xml:space="preserve">Briefly explain what do you think is going on here.</w:t>
+      </w:r>
+    </w:p>
+    <w:p>
+      <w:pPr>
+        <w:pStyle w:val="BodyText"/>
+      </w:pPr>
       <w:r>
         <w:rPr>
           <w:b/>
         </w:rPr>
-        <w:t xml:space="preserve">Do they seem to agree with or contradict with what you had written in your answer to part 1a?</w:t>
-      </w:r>
-      <w:r>
-        <w:t xml:space="preserve"> </w:t>
-      </w:r>
-      <w:r>
-        <w:t xml:space="preserve">Briefly explain what do you think is going on here.</w:t>
+        <w:t xml:space="preserve">Answer 1bii:</w:t>
       </w:r>
     </w:p>
     <w:p>
@@ -1355,7 +1701,7 @@
         <w:t xml:space="preserve"> </w:t>
       </w:r>
       <w:r>
-        <w:t xml:space="preserve">with my initial reading of the 4 plots:</w:t>
+        <w:t xml:space="preserve">with my initial visual reading of the 4 plots:</w:t>
       </w:r>
     </w:p>
     <w:p>
@@ -1379,18 +1725,29 @@
         <w:pStyle w:val="BodyText"/>
       </w:pPr>
       <w:r>
-        <w:t xml:space="preserve">With MLR all the predictor variable not only influence the response variable, but influence the influence of each other. Catholic appears to have predictive value in the center of the residual plot, and Infant.Mortality appears to have predictive power at the + and - extremes of the residual plot. I believe that the combination of the two variables together creates the higher predictive power when they are used together in the model.</w:t>
+        <w:rPr>
+          <w:b/>
+        </w:rPr>
+        <w:t xml:space="preserve">Conclusion</w:t>
+      </w:r>
+    </w:p>
+    <w:p>
+      <w:pPr>
+        <w:pStyle w:val="BodyText"/>
+      </w:pPr>
+      <w:r>
+        <w:t xml:space="preserve">With MLR all the predictor variable not only influence the response variable, but influence the influence of each other. Catholic appears to have predictive value in the center of the residual plot, and Infant.Mortality appears to have predictive power at the + and - extremes of the residual plot. I believe that the combination of the two variables together creates the higher predictive power when they are used together in the model. The summary table does not contradict a visual reading after considering the interactivity if the predictors.</w:t>
       </w:r>
     </w:p>
     <w:p>
       <w:pPr>
         <w:pStyle w:val="Heading2"/>
       </w:pPr>
-      <w:bookmarkStart w:id="27" w:name="X0bef1f8047eb1e0683ce6970a4f45226d5f8c72"/>
+      <w:bookmarkStart w:id="28" w:name="X0bef1f8047eb1e0683ce6970a4f45226d5f8c72"/>
       <w:r>
         <w:t xml:space="preserve">2. (No R required) Data from n = 113 hospitals are used …</w:t>
       </w:r>
-      <w:bookmarkEnd w:id="27"/>
+      <w:bookmarkEnd w:id="28"/>
     </w:p>
     <w:p>
       <w:pPr>
@@ -1511,7 +1868,7 @@
         <w:pStyle w:val="BodyText"/>
       </w:pPr>
       <w:r>
-        <w:t xml:space="preserve">E(InfctRsk) = B0 +B1Stay+B2Age+B3Xrays+B4Services.</w:t>
+        <w:t xml:space="preserve">E(InfctRsk) = B0 + B1Stay + B2Age + B3Xrays + B4Services.</w:t>
       </w:r>
     </w:p>
     <w:p>
@@ -1526,11 +1883,11 @@
       <w:pPr>
         <w:pStyle w:val="Heading4"/>
       </w:pPr>
-      <w:bookmarkStart w:id="28" w:name="knowns-from-chart"/>
+      <w:bookmarkStart w:id="29" w:name="knowns-from-chart"/>
       <w:r>
         <w:t xml:space="preserve">Knowns from chart</w:t>
       </w:r>
-      <w:bookmarkEnd w:id="28"/>
+      <w:bookmarkEnd w:id="29"/>
     </w:p>
     <w:p>
       <w:pPr>
@@ -1648,11 +2005,11 @@
       <w:pPr>
         <w:pStyle w:val="Heading3"/>
       </w:pPr>
-      <w:bookmarkStart w:id="29" w:name="X58b097ae22a8b42fd8b833c6959fd054e820617"/>
+      <w:bookmarkStart w:id="30" w:name="X58b097ae22a8b42fd8b833c6959fd054e820617"/>
       <w:r>
         <w:t xml:space="preserve">(a) What is the value of the estimated coeffcient of the variable Stay?**</w:t>
       </w:r>
-      <w:bookmarkEnd w:id="29"/>
+      <w:bookmarkEnd w:id="30"/>
     </w:p>
     <w:p>
       <w:pPr>
@@ -1673,21 +2030,32 @@
         <w:rPr>
           <w:b/>
         </w:rPr>
-        <w:t xml:space="preserve">Answer</w:t>
-      </w:r>
-      <w:r>
-        <w:t xml:space="preserve"> </w:t>
-      </w:r>
-      <w:r>
-        <w:t xml:space="preserve">The estimated coefficient of Stay, B1, is 0.237209</w:t>
-      </w:r>
-    </w:p>
-    <w:p>
-      <w:pPr>
-        <w:pStyle w:val="BodyText"/>
-      </w:pPr>
-      <w:r>
-        <w:t xml:space="preserve">An interpretation of this coefficient is: In the presence of all of the model’s predictor variables, each unit increase in Stay produces a 0.237209 increase in the percentage of patients who get a HAI (healtcare acquired infection) in the hospital.</w:t>
+        <w:t xml:space="preserve">Answer 2a:</w:t>
+      </w:r>
+    </w:p>
+    <w:p>
+      <w:pPr>
+        <w:pStyle w:val="BodyText"/>
+      </w:pPr>
+      <w:r>
+        <w:t xml:space="preserve">The estimated coefficient of Stay, B1, is</w:t>
+      </w:r>
+      <w:r>
+        <w:t xml:space="preserve"> </w:t>
+      </w:r>
+      <w:r>
+        <w:rPr>
+          <w:b/>
+        </w:rPr>
+        <w:t xml:space="preserve">0.237209</w:t>
+      </w:r>
+    </w:p>
+    <w:p>
+      <w:pPr>
+        <w:pStyle w:val="BodyText"/>
+      </w:pPr>
+      <w:r>
+        <w:t xml:space="preserve">An interpretation of this coefficient is: In the presence of all of the model’s predictor variables, each unit increase in Stay produces a 0.237209 increase in the percentage of patients who get a HAI (healthcare acquired infection) in the hospital.</w:t>
       </w:r>
     </w:p>
     <w:p>
@@ -1702,11 +2070,11 @@
       <w:pPr>
         <w:pStyle w:val="Heading3"/>
       </w:pPr>
-      <w:bookmarkStart w:id="30" w:name="X69cd8778a9c2c98cbb7a3ae70966eec7449f640"/>
+      <w:bookmarkStart w:id="31" w:name="X69cd8778a9c2c98cbb7a3ae70966eec7449f640"/>
       <w:r>
         <w:t xml:space="preserve">(b) Derive the test statistic, p-value, and critical value for the variable Age.</w:t>
       </w:r>
-      <w:bookmarkEnd w:id="30"/>
+      <w:bookmarkEnd w:id="31"/>
     </w:p>
     <w:p>
       <w:pPr>
@@ -1772,6 +2140,18 @@
         <w:t xml:space="preserve">0.022708</w:t>
       </w:r>
       <w:r>
+        <w:rPr>
+          <w:rStyle w:val="NormalTok"/>
+        </w:rPr>
+        <w:t xml:space="preserve"> </w:t>
+      </w:r>
+      <w:r>
+        <w:rPr>
+          <w:rStyle w:val="CommentTok"/>
+        </w:rPr>
+        <w:t xml:space="preserve"># se(Bj-hat) is given</w:t>
+      </w:r>
+      <w:r>
         <w:br/>
       </w:r>
       <w:r>
@@ -1965,7 +2345,7 @@
         <w:rPr>
           <w:rStyle w:val="CommentTok"/>
         </w:rPr>
-        <w:t xml:space="preserve"># calc p Value</w:t>
+        <w:t xml:space="preserve"># calc p Value - two-sided is the 2 *</w:t>
       </w:r>
       <w:r>
         <w:br/>
@@ -2186,11 +2566,13 @@
         <w:rPr>
           <w:b/>
         </w:rPr>
-        <w:t xml:space="preserve">Answer</w:t>
-      </w:r>
-      <w:r>
-        <w:t xml:space="preserve"> </w:t>
-      </w:r>
+        <w:t xml:space="preserve">Answer 2b:</w:t>
+      </w:r>
+    </w:p>
+    <w:p>
+      <w:pPr>
+        <w:pStyle w:val="BodyText"/>
+      </w:pPr>
       <w:r>
         <w:t xml:space="preserve">The B2 test statistic is:</w:t>
       </w:r>
@@ -2201,7 +2583,7 @@
         <w:rPr>
           <w:b/>
         </w:rPr>
-        <w:t xml:space="preserve">-0.619649462744407</w:t>
+        <w:t xml:space="preserve">-0.6196</w:t>
       </w:r>
     </w:p>
     <w:p>
@@ -2218,7 +2600,7 @@
         <w:rPr>
           <w:b/>
         </w:rPr>
-        <w:t xml:space="preserve">0.536793700887277</w:t>
+        <w:t xml:space="preserve">0.5368</w:t>
       </w:r>
     </w:p>
     <w:p>
@@ -2235,72 +2617,58 @@
         <w:rPr>
           <w:b/>
         </w:rPr>
-        <w:t xml:space="preserve">1.98217348330773</w:t>
+        <w:t xml:space="preserve">1.9822</w:t>
       </w:r>
     </w:p>
     <w:p>
       <w:pPr>
         <w:pStyle w:val="Heading4"/>
       </w:pPr>
-      <w:bookmarkStart w:id="31" w:name="Xf51716a7aeb5184f46ff739dd66416466a8dec9"/>
+      <w:bookmarkStart w:id="32" w:name="Xf51716a7aeb5184f46ff739dd66416466a8dec9"/>
       <w:r>
         <w:t xml:space="preserve">What null and alternative hypotheses are being evaluated with this test statistic? **</w:t>
       </w:r>
-      <w:bookmarkEnd w:id="31"/>
+      <w:bookmarkEnd w:id="32"/>
     </w:p>
     <w:p>
       <w:pPr>
         <w:pStyle w:val="FirstParagraph"/>
       </w:pPr>
       <w:r>
-        <w:t xml:space="preserve">???QUESTION????</w:t>
-      </w:r>
-    </w:p>
-    <w:p>
-      <w:pPr>
-        <w:pStyle w:val="BodyText"/>
-      </w:pPr>
-      <w:r>
         <w:t xml:space="preserve">H0: B2 = 0</w:t>
       </w:r>
-      <w:r>
-        <w:t xml:space="preserve"> </w:t>
-      </w:r>
-      <w:r>
-        <w:t xml:space="preserve">Ha: B2 != 0 in the presence of other Bi where i != 2.</w:t>
-      </w:r>
-    </w:p>
-    <w:p>
-      <w:pPr>
-        <w:pStyle w:val="BodyText"/>
-      </w:pPr>
-      <w:r>
-        <w:t xml:space="preserve">????IS THIS RIGHT????</w:t>
+    </w:p>
+    <w:p>
+      <w:pPr>
+        <w:pStyle w:val="BodyText"/>
+      </w:pPr>
+      <w:r>
+        <w:t xml:space="preserve">Ha: B2 != 0 in the presence of other Bi’s where i != 2.</w:t>
       </w:r>
     </w:p>
     <w:p>
       <w:pPr>
         <w:pStyle w:val="Heading4"/>
       </w:pPr>
-      <w:bookmarkStart w:id="32" w:name="X81eb857650c68ceee746158e1897e993d789006"/>
+      <w:bookmarkStart w:id="33" w:name="X81eb857650c68ceee746158e1897e993d789006"/>
       <w:r>
         <w:t xml:space="preserve">What conclusion should we make about the variable Age?**</w:t>
       </w:r>
-      <w:bookmarkEnd w:id="32"/>
+      <w:bookmarkEnd w:id="33"/>
     </w:p>
     <w:p>
       <w:pPr>
         <w:pStyle w:val="FirstParagraph"/>
       </w:pPr>
       <w:r>
-        <w:t xml:space="preserve">When my model includes Stay, Age, Xray, and Services, the predictor Age does not statistically affect the performance of the linear model.</w:t>
+        <w:t xml:space="preserve">We can eliminate Age from the model predicting % of patients infected, when we are testing with a model with the other predictors.</w:t>
       </w:r>
     </w:p>
     <w:p>
       <w:pPr>
         <w:pStyle w:val="Heading3"/>
       </w:pPr>
-      <w:bookmarkStart w:id="33" w:name="Xfa73e88e9d006b40f4267a20e927343e38cfbfd"/>
+      <w:bookmarkStart w:id="34" w:name="Xfa73e88e9d006b40f4267a20e927343e38cfbfd"/>
       <w:r>
         <w:t xml:space="preserve">(c) A classmate states:</w:t>
       </w:r>
@@ -2316,7 +2684,7 @@
       <w:r>
         <w:t xml:space="preserve">”</w:t>
       </w:r>
-      <w:bookmarkEnd w:id="33"/>
+      <w:bookmarkEnd w:id="34"/>
     </w:p>
     <w:p>
       <w:pPr>
@@ -2334,7 +2702,7 @@
         <w:rPr>
           <w:b/>
         </w:rPr>
-        <w:t xml:space="preserve">Answer</w:t>
+        <w:t xml:space="preserve">Answer: 2c</w:t>
       </w:r>
     </w:p>
     <w:p>
@@ -2356,16 +2724,22 @@
       <w:r>
         <w:t xml:space="preserve">”</w:t>
       </w:r>
+      <w:r>
+        <w:t xml:space="preserve"> </w:t>
+      </w:r>
+      <w:r>
+        <w:t xml:space="preserve">If one wanted to test whether Age is related to infection risk one should run a simple linear regression.</w:t>
+      </w:r>
     </w:p>
     <w:p>
       <w:pPr>
         <w:pStyle w:val="Heading3"/>
       </w:pPr>
-      <w:bookmarkStart w:id="34" w:name="X0d54e82661ba5d8dc9450481de4d58acfd3db06"/>
+      <w:bookmarkStart w:id="35" w:name="X0d54e82661ba5d8dc9450481de4d58acfd3db06"/>
       <w:r>
         <w:t xml:space="preserve">(d) Using the Bonferroni method, construct 95% joint confidence intervals for B1, B2,and B3.</w:t>
       </w:r>
-      <w:bookmarkEnd w:id="34"/>
+      <w:bookmarkEnd w:id="35"/>
     </w:p>
     <w:p>
       <w:pPr>
@@ -2380,6 +2754,14 @@
         <w:pStyle w:val="BodyText"/>
       </w:pPr>
       <w:r>
+        <w:t xml:space="preserve">I am using B1 = Stay, B2 = Age, and B3 = Xray. I have not removed Age from the model, so Age remains B2.</w:t>
+      </w:r>
+    </w:p>
+    <w:p>
+      <w:pPr>
+        <w:pStyle w:val="BodyText"/>
+      </w:pPr>
+      <w:r>
         <w:t xml:space="preserve">delta multiplier = t((alpha/2)/g,n-k-1)</w:t>
       </w:r>
     </w:p>
@@ -2716,6 +3098,58 @@
       </w:r>
       <w:r>
         <w:rPr>
+          <w:rStyle w:val="KeywordTok"/>
+        </w:rPr>
+        <w:t xml:space="preserve">print</w:t>
+      </w:r>
+      <w:r>
+        <w:rPr>
+          <w:rStyle w:val="NormalTok"/>
+        </w:rPr>
+        <w:t xml:space="preserve">(</w:t>
+      </w:r>
+      <w:r>
+        <w:rPr>
+          <w:rStyle w:val="KeywordTok"/>
+        </w:rPr>
+        <w:t xml:space="preserve">paste</w:t>
+      </w:r>
+      <w:r>
+        <w:rPr>
+          <w:rStyle w:val="NormalTok"/>
+        </w:rPr>
+        <w:t xml:space="preserve">(</w:t>
+      </w:r>
+      <w:r>
+        <w:rPr>
+          <w:rStyle w:val="StringTok"/>
+        </w:rPr>
+        <w:t xml:space="preserve">"tvalue: "</w:t>
+      </w:r>
+      <w:r>
+        <w:rPr>
+          <w:rStyle w:val="NormalTok"/>
+        </w:rPr>
+        <w:t xml:space="preserve">,delta))</w:t>
+      </w:r>
+    </w:p>
+    <w:p>
+      <w:pPr>
+        <w:pStyle w:val="SourceCode"/>
+      </w:pPr>
+      <w:r>
+        <w:rPr>
+          <w:rStyle w:val="VerbatimChar"/>
+        </w:rPr>
+        <w:t xml:space="preserve">## [1] "tvalue:  2.43184113858753"</w:t>
+      </w:r>
+    </w:p>
+    <w:p>
+      <w:pPr>
+        <w:pStyle w:val="SourceCode"/>
+      </w:pPr>
+      <w:r>
+        <w:rPr>
           <w:rStyle w:val="NormalTok"/>
         </w:rPr>
         <w:t xml:space="preserve">B1.CI.low &lt;-</w:t>
@@ -3252,40 +3686,42 @@
         <w:rPr>
           <w:b/>
         </w:rPr>
-        <w:t xml:space="preserve">Answer</w:t>
-      </w:r>
-      <w:r>
-        <w:t xml:space="preserve"> </w:t>
-      </w:r>
-      <w:r>
-        <w:t xml:space="preserve">The simultaneous 95% CI for B1 is: 0.0889712597151198 - 0.38544674028488</w:t>
-      </w:r>
-    </w:p>
-    <w:p>
-      <w:pPr>
-        <w:pStyle w:val="BodyText"/>
-      </w:pPr>
-      <w:r>
-        <w:t xml:space="preserve">The simultaneous 95% CI for B2 is: -0.0692932485750457 - 0.0411512485750457</w:t>
-      </w:r>
-    </w:p>
-    <w:p>
-      <w:pPr>
-        <w:pStyle w:val="BodyText"/>
-      </w:pPr>
-      <w:r>
-        <w:t xml:space="preserve">The simultaneous 95% CI for B3 is: 0.00694950955044247 - 0.0338164904495575</w:t>
+        <w:t xml:space="preserve">Answer 2d:</w:t>
+      </w:r>
+    </w:p>
+    <w:p>
+      <w:pPr>
+        <w:pStyle w:val="BodyText"/>
+      </w:pPr>
+      <w:r>
+        <w:t xml:space="preserve">The simultaneous 95% CI for B1 is: 0.08897 - 0.38545</w:t>
+      </w:r>
+    </w:p>
+    <w:p>
+      <w:pPr>
+        <w:pStyle w:val="BodyText"/>
+      </w:pPr>
+      <w:r>
+        <w:t xml:space="preserve">The simultaneous 95% CI for B2 is: -0.06929 - 0.04115</w:t>
+      </w:r>
+    </w:p>
+    <w:p>
+      <w:pPr>
+        <w:pStyle w:val="BodyText"/>
+      </w:pPr>
+      <w:r>
+        <w:t xml:space="preserve">The simultaneous 95% CI for B3 is: 0.00694 - 0.0338</w:t>
       </w:r>
     </w:p>
     <w:p>
       <w:pPr>
         <w:pStyle w:val="Heading3"/>
       </w:pPr>
-      <w:bookmarkStart w:id="35" w:name="X8786293041e5521d6f336f5f7b5e72a5d7e2c44"/>
+      <w:bookmarkStart w:id="36" w:name="X8786293041e5521d6f336f5f7b5e72a5d7e2c44"/>
       <w:r>
         <w:t xml:space="preserve">(e) Fill in the values for the ANOVA table for this regression model.</w:t>
       </w:r>
-      <w:bookmarkEnd w:id="35"/>
+      <w:bookmarkEnd w:id="36"/>
     </w:p>
     <w:p>
       <w:pPr>
@@ -3300,66 +3736,965 @@
     </w:p>
     <w:p>
       <w:pPr>
-        <w:pStyle w:val="BodyText"/>
-      </w:pPr>
-      <w:r>
-        <w:t xml:space="preserve">n = 113</w:t>
-      </w:r>
-    </w:p>
-    <w:p>
-      <w:pPr>
-        <w:pStyle w:val="BodyText"/>
-      </w:pPr>
-      <w:r>
-        <w:t xml:space="preserve">MS-E == sigma^2 == 1.04^2 == 1.0816</w:t>
-      </w:r>
-    </w:p>
-    <w:p>
-      <w:pPr>
-        <w:pStyle w:val="BodyText"/>
-      </w:pPr>
-      <w:r>
-        <w:t xml:space="preserve">F0 = 19.56</w:t>
-      </w:r>
-    </w:p>
-    <w:p>
-      <w:pPr>
-        <w:pStyle w:val="BodyText"/>
-      </w:pPr>
-      <w:r>
-        <w:t xml:space="preserve">MS-E == SS-E / n-4-1</w:t>
-      </w:r>
-    </w:p>
-    <w:p>
-      <w:pPr>
-        <w:pStyle w:val="BodyText"/>
-      </w:pPr>
-      <w:r>
-        <w:t xml:space="preserve">F0 = MSR / MSE</w:t>
-      </w:r>
-    </w:p>
-    <w:p>
-      <w:pPr>
-        <w:pStyle w:val="BodyText"/>
-      </w:pPr>
-      <w:r>
-        <w:t xml:space="preserve">SS-R = MS-R * df</w:t>
-      </w:r>
-    </w:p>
-    <w:p>
-      <w:pPr>
-        <w:pStyle w:val="BodyText"/>
-      </w:pPr>
-      <w:r>
-        <w:t xml:space="preserve">R2 = SSR / SST</w:t>
-      </w:r>
-    </w:p>
-    <w:p>
-      <w:pPr>
-        <w:pStyle w:val="BodyText"/>
-      </w:pPr>
-      <w:r>
-        <w:t xml:space="preserve">R2-adj = (SSE / (n-p)) / (SST / n-1))</w:t>
+        <w:pStyle w:val="SourceCode"/>
+      </w:pPr>
+      <w:r>
+        <w:rPr>
+          <w:rStyle w:val="NormalTok"/>
+        </w:rPr>
+        <w:t xml:space="preserve">n =</w:t>
+      </w:r>
+      <w:r>
+        <w:rPr>
+          <w:rStyle w:val="StringTok"/>
+        </w:rPr>
+        <w:t xml:space="preserve"> </w:t>
+      </w:r>
+      <w:r>
+        <w:rPr>
+          <w:rStyle w:val="DecValTok"/>
+        </w:rPr>
+        <w:t xml:space="preserve">113</w:t>
+      </w:r>
+      <w:r>
+        <w:rPr>
+          <w:rStyle w:val="NormalTok"/>
+        </w:rPr>
+        <w:t xml:space="preserve"> </w:t>
+      </w:r>
+      <w:r>
+        <w:rPr>
+          <w:rStyle w:val="CommentTok"/>
+        </w:rPr>
+        <w:t xml:space="preserve"># number of observations</w:t>
+      </w:r>
+      <w:r>
+        <w:br/>
+      </w:r>
+      <w:r>
+        <w:rPr>
+          <w:rStyle w:val="NormalTok"/>
+        </w:rPr>
+        <w:t xml:space="preserve">k =</w:t>
+      </w:r>
+      <w:r>
+        <w:rPr>
+          <w:rStyle w:val="StringTok"/>
+        </w:rPr>
+        <w:t xml:space="preserve"> </w:t>
+      </w:r>
+      <w:r>
+        <w:rPr>
+          <w:rStyle w:val="DecValTok"/>
+        </w:rPr>
+        <w:t xml:space="preserve">4</w:t>
+      </w:r>
+      <w:r>
+        <w:rPr>
+          <w:rStyle w:val="NormalTok"/>
+        </w:rPr>
+        <w:t xml:space="preserve"> </w:t>
+      </w:r>
+      <w:r>
+        <w:rPr>
+          <w:rStyle w:val="CommentTok"/>
+        </w:rPr>
+        <w:t xml:space="preserve"># number regressor variables</w:t>
+      </w:r>
+      <w:r>
+        <w:br/>
+      </w:r>
+      <w:r>
+        <w:rPr>
+          <w:rStyle w:val="NormalTok"/>
+        </w:rPr>
+        <w:t xml:space="preserve">p =</w:t>
+      </w:r>
+      <w:r>
+        <w:rPr>
+          <w:rStyle w:val="StringTok"/>
+        </w:rPr>
+        <w:t xml:space="preserve"> </w:t>
+      </w:r>
+      <w:r>
+        <w:rPr>
+          <w:rStyle w:val="NormalTok"/>
+        </w:rPr>
+        <w:t xml:space="preserve">k </w:t>
+      </w:r>
+      <w:r>
+        <w:rPr>
+          <w:rStyle w:val="OperatorTok"/>
+        </w:rPr>
+        <w:t xml:space="preserve">+</w:t>
+      </w:r>
+      <w:r>
+        <w:rPr>
+          <w:rStyle w:val="StringTok"/>
+        </w:rPr>
+        <w:t xml:space="preserve"> </w:t>
+      </w:r>
+      <w:r>
+        <w:rPr>
+          <w:rStyle w:val="DecValTok"/>
+        </w:rPr>
+        <w:t xml:space="preserve">1</w:t>
+      </w:r>
+      <w:r>
+        <w:br/>
+      </w:r>
+      <w:r>
+        <w:br/>
+      </w:r>
+      <w:r>
+        <w:rPr>
+          <w:rStyle w:val="NormalTok"/>
+        </w:rPr>
+        <w:t xml:space="preserve">MSE =</w:t>
+      </w:r>
+      <w:r>
+        <w:rPr>
+          <w:rStyle w:val="StringTok"/>
+        </w:rPr>
+        <w:t xml:space="preserve"> </w:t>
+      </w:r>
+      <w:r>
+        <w:rPr>
+          <w:rStyle w:val="FloatTok"/>
+        </w:rPr>
+        <w:t xml:space="preserve">1.04</w:t>
+      </w:r>
+      <w:r>
+        <w:rPr>
+          <w:rStyle w:val="OperatorTok"/>
+        </w:rPr>
+        <w:t xml:space="preserve">^</w:t>
+      </w:r>
+      <w:r>
+        <w:rPr>
+          <w:rStyle w:val="DecValTok"/>
+        </w:rPr>
+        <w:t xml:space="preserve">2</w:t>
+      </w:r>
+      <w:r>
+        <w:br/>
+      </w:r>
+      <w:r>
+        <w:br/>
+      </w:r>
+      <w:r>
+        <w:rPr>
+          <w:rStyle w:val="NormalTok"/>
+        </w:rPr>
+        <w:t xml:space="preserve">SSE =</w:t>
+      </w:r>
+      <w:r>
+        <w:rPr>
+          <w:rStyle w:val="StringTok"/>
+        </w:rPr>
+        <w:t xml:space="preserve"> </w:t>
+      </w:r>
+      <w:r>
+        <w:rPr>
+          <w:rStyle w:val="NormalTok"/>
+        </w:rPr>
+        <w:t xml:space="preserve">MSE </w:t>
+      </w:r>
+      <w:r>
+        <w:rPr>
+          <w:rStyle w:val="OperatorTok"/>
+        </w:rPr>
+        <w:t xml:space="preserve">*</w:t>
+      </w:r>
+      <w:r>
+        <w:rPr>
+          <w:rStyle w:val="StringTok"/>
+        </w:rPr>
+        <w:t xml:space="preserve"> </w:t>
+      </w:r>
+      <w:r>
+        <w:rPr>
+          <w:rStyle w:val="NormalTok"/>
+        </w:rPr>
+        <w:t xml:space="preserve">(n</w:t>
+      </w:r>
+      <w:r>
+        <w:rPr>
+          <w:rStyle w:val="OperatorTok"/>
+        </w:rPr>
+        <w:t xml:space="preserve">-</w:t>
+      </w:r>
+      <w:r>
+        <w:rPr>
+          <w:rStyle w:val="NormalTok"/>
+        </w:rPr>
+        <w:t xml:space="preserve">p)</w:t>
+      </w:r>
+      <w:r>
+        <w:br/>
+      </w:r>
+      <w:r>
+        <w:br/>
+      </w:r>
+      <w:r>
+        <w:rPr>
+          <w:rStyle w:val="NormalTok"/>
+        </w:rPr>
+        <w:t xml:space="preserve">F0 =</w:t>
+      </w:r>
+      <w:r>
+        <w:rPr>
+          <w:rStyle w:val="StringTok"/>
+        </w:rPr>
+        <w:t xml:space="preserve"> </w:t>
+      </w:r>
+      <w:r>
+        <w:rPr>
+          <w:rStyle w:val="FloatTok"/>
+        </w:rPr>
+        <w:t xml:space="preserve">19.56</w:t>
+      </w:r>
+      <w:r>
+        <w:br/>
+      </w:r>
+      <w:r>
+        <w:br/>
+      </w:r>
+      <w:r>
+        <w:rPr>
+          <w:rStyle w:val="NormalTok"/>
+        </w:rPr>
+        <w:t xml:space="preserve">MSR =</w:t>
+      </w:r>
+      <w:r>
+        <w:rPr>
+          <w:rStyle w:val="StringTok"/>
+        </w:rPr>
+        <w:t xml:space="preserve"> </w:t>
+      </w:r>
+      <w:r>
+        <w:rPr>
+          <w:rStyle w:val="NormalTok"/>
+        </w:rPr>
+        <w:t xml:space="preserve">MSE </w:t>
+      </w:r>
+      <w:r>
+        <w:rPr>
+          <w:rStyle w:val="OperatorTok"/>
+        </w:rPr>
+        <w:t xml:space="preserve">*</w:t>
+      </w:r>
+      <w:r>
+        <w:rPr>
+          <w:rStyle w:val="StringTok"/>
+        </w:rPr>
+        <w:t xml:space="preserve"> </w:t>
+      </w:r>
+      <w:r>
+        <w:rPr>
+          <w:rStyle w:val="NormalTok"/>
+        </w:rPr>
+        <w:t xml:space="preserve">F0</w:t>
+      </w:r>
+      <w:r>
+        <w:br/>
+      </w:r>
+      <w:r>
+        <w:br/>
+      </w:r>
+      <w:r>
+        <w:rPr>
+          <w:rStyle w:val="NormalTok"/>
+        </w:rPr>
+        <w:t xml:space="preserve">SSR =</w:t>
+      </w:r>
+      <w:r>
+        <w:rPr>
+          <w:rStyle w:val="StringTok"/>
+        </w:rPr>
+        <w:t xml:space="preserve"> </w:t>
+      </w:r>
+      <w:r>
+        <w:rPr>
+          <w:rStyle w:val="NormalTok"/>
+        </w:rPr>
+        <w:t xml:space="preserve">MSR </w:t>
+      </w:r>
+      <w:r>
+        <w:rPr>
+          <w:rStyle w:val="OperatorTok"/>
+        </w:rPr>
+        <w:t xml:space="preserve">*</w:t>
+      </w:r>
+      <w:r>
+        <w:rPr>
+          <w:rStyle w:val="StringTok"/>
+        </w:rPr>
+        <w:t xml:space="preserve"> </w:t>
+      </w:r>
+      <w:r>
+        <w:rPr>
+          <w:rStyle w:val="NormalTok"/>
+        </w:rPr>
+        <w:t xml:space="preserve">k</w:t>
+      </w:r>
+      <w:r>
+        <w:br/>
+      </w:r>
+      <w:r>
+        <w:br/>
+      </w:r>
+      <w:r>
+        <w:rPr>
+          <w:rStyle w:val="NormalTok"/>
+        </w:rPr>
+        <w:t xml:space="preserve">SST =</w:t>
+      </w:r>
+      <w:r>
+        <w:rPr>
+          <w:rStyle w:val="StringTok"/>
+        </w:rPr>
+        <w:t xml:space="preserve"> </w:t>
+      </w:r>
+      <w:r>
+        <w:rPr>
+          <w:rStyle w:val="NormalTok"/>
+        </w:rPr>
+        <w:t xml:space="preserve">SSE </w:t>
+      </w:r>
+      <w:r>
+        <w:rPr>
+          <w:rStyle w:val="OperatorTok"/>
+        </w:rPr>
+        <w:t xml:space="preserve">+</w:t>
+      </w:r>
+      <w:r>
+        <w:rPr>
+          <w:rStyle w:val="StringTok"/>
+        </w:rPr>
+        <w:t xml:space="preserve"> </w:t>
+      </w:r>
+      <w:r>
+        <w:rPr>
+          <w:rStyle w:val="NormalTok"/>
+        </w:rPr>
+        <w:t xml:space="preserve">SSR</w:t>
+      </w:r>
+      <w:r>
+        <w:br/>
+      </w:r>
+      <w:r>
+        <w:br/>
+      </w:r>
+      <w:r>
+        <w:rPr>
+          <w:rStyle w:val="NormalTok"/>
+        </w:rPr>
+        <w:t xml:space="preserve">R2 =</w:t>
+      </w:r>
+      <w:r>
+        <w:rPr>
+          <w:rStyle w:val="StringTok"/>
+        </w:rPr>
+        <w:t xml:space="preserve"> </w:t>
+      </w:r>
+      <w:r>
+        <w:rPr>
+          <w:rStyle w:val="NormalTok"/>
+        </w:rPr>
+        <w:t xml:space="preserve">SSR </w:t>
+      </w:r>
+      <w:r>
+        <w:rPr>
+          <w:rStyle w:val="OperatorTok"/>
+        </w:rPr>
+        <w:t xml:space="preserve">/</w:t>
+      </w:r>
+      <w:r>
+        <w:rPr>
+          <w:rStyle w:val="StringTok"/>
+        </w:rPr>
+        <w:t xml:space="preserve"> </w:t>
+      </w:r>
+      <w:r>
+        <w:rPr>
+          <w:rStyle w:val="NormalTok"/>
+        </w:rPr>
+        <w:t xml:space="preserve">SST</w:t>
+      </w:r>
+      <w:r>
+        <w:br/>
+      </w:r>
+      <w:r>
+        <w:br/>
+      </w:r>
+      <w:r>
+        <w:rPr>
+          <w:rStyle w:val="KeywordTok"/>
+        </w:rPr>
+        <w:t xml:space="preserve">print</w:t>
+      </w:r>
+      <w:r>
+        <w:rPr>
+          <w:rStyle w:val="NormalTok"/>
+        </w:rPr>
+        <w:t xml:space="preserve">(</w:t>
+      </w:r>
+      <w:r>
+        <w:rPr>
+          <w:rStyle w:val="KeywordTok"/>
+        </w:rPr>
+        <w:t xml:space="preserve">paste</w:t>
+      </w:r>
+      <w:r>
+        <w:rPr>
+          <w:rStyle w:val="NormalTok"/>
+        </w:rPr>
+        <w:t xml:space="preserve">(</w:t>
+      </w:r>
+      <w:r>
+        <w:rPr>
+          <w:rStyle w:val="StringTok"/>
+        </w:rPr>
+        <w:t xml:space="preserve">"Regression df: "</w:t>
+      </w:r>
+      <w:r>
+        <w:rPr>
+          <w:rStyle w:val="NormalTok"/>
+        </w:rPr>
+        <w:t xml:space="preserve">,k))</w:t>
+      </w:r>
+    </w:p>
+    <w:p>
+      <w:pPr>
+        <w:pStyle w:val="SourceCode"/>
+      </w:pPr>
+      <w:r>
+        <w:rPr>
+          <w:rStyle w:val="VerbatimChar"/>
+        </w:rPr>
+        <w:t xml:space="preserve">## [1] "Regression df:  4"</w:t>
+      </w:r>
+    </w:p>
+    <w:p>
+      <w:pPr>
+        <w:pStyle w:val="SourceCode"/>
+      </w:pPr>
+      <w:r>
+        <w:rPr>
+          <w:rStyle w:val="KeywordTok"/>
+        </w:rPr>
+        <w:t xml:space="preserve">print</w:t>
+      </w:r>
+      <w:r>
+        <w:rPr>
+          <w:rStyle w:val="NormalTok"/>
+        </w:rPr>
+        <w:t xml:space="preserve">(</w:t>
+      </w:r>
+      <w:r>
+        <w:rPr>
+          <w:rStyle w:val="KeywordTok"/>
+        </w:rPr>
+        <w:t xml:space="preserve">paste</w:t>
+      </w:r>
+      <w:r>
+        <w:rPr>
+          <w:rStyle w:val="NormalTok"/>
+        </w:rPr>
+        <w:t xml:space="preserve">(</w:t>
+      </w:r>
+      <w:r>
+        <w:rPr>
+          <w:rStyle w:val="StringTok"/>
+        </w:rPr>
+        <w:t xml:space="preserve">"Error df: "</w:t>
+      </w:r>
+      <w:r>
+        <w:rPr>
+          <w:rStyle w:val="NormalTok"/>
+        </w:rPr>
+        <w:t xml:space="preserve">,n </w:t>
+      </w:r>
+      <w:r>
+        <w:rPr>
+          <w:rStyle w:val="OperatorTok"/>
+        </w:rPr>
+        <w:t xml:space="preserve">-</w:t>
+      </w:r>
+      <w:r>
+        <w:rPr>
+          <w:rStyle w:val="StringTok"/>
+        </w:rPr>
+        <w:t xml:space="preserve"> </w:t>
+      </w:r>
+      <w:r>
+        <w:rPr>
+          <w:rStyle w:val="NormalTok"/>
+        </w:rPr>
+        <w:t xml:space="preserve">p))</w:t>
+      </w:r>
+    </w:p>
+    <w:p>
+      <w:pPr>
+        <w:pStyle w:val="SourceCode"/>
+      </w:pPr>
+      <w:r>
+        <w:rPr>
+          <w:rStyle w:val="VerbatimChar"/>
+        </w:rPr>
+        <w:t xml:space="preserve">## [1] "Error df:  108"</w:t>
+      </w:r>
+    </w:p>
+    <w:p>
+      <w:pPr>
+        <w:pStyle w:val="SourceCode"/>
+      </w:pPr>
+      <w:r>
+        <w:rPr>
+          <w:rStyle w:val="KeywordTok"/>
+        </w:rPr>
+        <w:t xml:space="preserve">print</w:t>
+      </w:r>
+      <w:r>
+        <w:rPr>
+          <w:rStyle w:val="NormalTok"/>
+        </w:rPr>
+        <w:t xml:space="preserve">(</w:t>
+      </w:r>
+      <w:r>
+        <w:rPr>
+          <w:rStyle w:val="KeywordTok"/>
+        </w:rPr>
+        <w:t xml:space="preserve">paste</w:t>
+      </w:r>
+      <w:r>
+        <w:rPr>
+          <w:rStyle w:val="NormalTok"/>
+        </w:rPr>
+        <w:t xml:space="preserve">(</w:t>
+      </w:r>
+      <w:r>
+        <w:rPr>
+          <w:rStyle w:val="StringTok"/>
+        </w:rPr>
+        <w:t xml:space="preserve">"Total df: "</w:t>
+      </w:r>
+      <w:r>
+        <w:rPr>
+          <w:rStyle w:val="NormalTok"/>
+        </w:rPr>
+        <w:t xml:space="preserve">,n </w:t>
+      </w:r>
+      <w:r>
+        <w:rPr>
+          <w:rStyle w:val="OperatorTok"/>
+        </w:rPr>
+        <w:t xml:space="preserve">-</w:t>
+      </w:r>
+      <w:r>
+        <w:rPr>
+          <w:rStyle w:val="StringTok"/>
+        </w:rPr>
+        <w:t xml:space="preserve"> </w:t>
+      </w:r>
+      <w:r>
+        <w:rPr>
+          <w:rStyle w:val="DecValTok"/>
+        </w:rPr>
+        <w:t xml:space="preserve">1</w:t>
+      </w:r>
+      <w:r>
+        <w:rPr>
+          <w:rStyle w:val="NormalTok"/>
+        </w:rPr>
+        <w:t xml:space="preserve">))</w:t>
+      </w:r>
+    </w:p>
+    <w:p>
+      <w:pPr>
+        <w:pStyle w:val="SourceCode"/>
+      </w:pPr>
+      <w:r>
+        <w:rPr>
+          <w:rStyle w:val="VerbatimChar"/>
+        </w:rPr>
+        <w:t xml:space="preserve">## [1] "Total df:  112"</w:t>
+      </w:r>
+    </w:p>
+    <w:p>
+      <w:pPr>
+        <w:pStyle w:val="SourceCode"/>
+      </w:pPr>
+      <w:r>
+        <w:rPr>
+          <w:rStyle w:val="KeywordTok"/>
+        </w:rPr>
+        <w:t xml:space="preserve">print</w:t>
+      </w:r>
+      <w:r>
+        <w:rPr>
+          <w:rStyle w:val="NormalTok"/>
+        </w:rPr>
+        <w:t xml:space="preserve">(</w:t>
+      </w:r>
+      <w:r>
+        <w:rPr>
+          <w:rStyle w:val="KeywordTok"/>
+        </w:rPr>
+        <w:t xml:space="preserve">paste</w:t>
+      </w:r>
+      <w:r>
+        <w:rPr>
+          <w:rStyle w:val="NormalTok"/>
+        </w:rPr>
+        <w:t xml:space="preserve">(</w:t>
+      </w:r>
+      <w:r>
+        <w:rPr>
+          <w:rStyle w:val="StringTok"/>
+        </w:rPr>
+        <w:t xml:space="preserve">"MSE: "</w:t>
+      </w:r>
+      <w:r>
+        <w:rPr>
+          <w:rStyle w:val="NormalTok"/>
+        </w:rPr>
+        <w:t xml:space="preserve">, MSE))</w:t>
+      </w:r>
+    </w:p>
+    <w:p>
+      <w:pPr>
+        <w:pStyle w:val="SourceCode"/>
+      </w:pPr>
+      <w:r>
+        <w:rPr>
+          <w:rStyle w:val="VerbatimChar"/>
+        </w:rPr>
+        <w:t xml:space="preserve">## [1] "MSE:  1.0816"</w:t>
+      </w:r>
+    </w:p>
+    <w:p>
+      <w:pPr>
+        <w:pStyle w:val="SourceCode"/>
+      </w:pPr>
+      <w:r>
+        <w:rPr>
+          <w:rStyle w:val="KeywordTok"/>
+        </w:rPr>
+        <w:t xml:space="preserve">print</w:t>
+      </w:r>
+      <w:r>
+        <w:rPr>
+          <w:rStyle w:val="NormalTok"/>
+        </w:rPr>
+        <w:t xml:space="preserve">(</w:t>
+      </w:r>
+      <w:r>
+        <w:rPr>
+          <w:rStyle w:val="KeywordTok"/>
+        </w:rPr>
+        <w:t xml:space="preserve">paste</w:t>
+      </w:r>
+      <w:r>
+        <w:rPr>
+          <w:rStyle w:val="NormalTok"/>
+        </w:rPr>
+        <w:t xml:space="preserve">(</w:t>
+      </w:r>
+      <w:r>
+        <w:rPr>
+          <w:rStyle w:val="StringTok"/>
+        </w:rPr>
+        <w:t xml:space="preserve">"SSE: "</w:t>
+      </w:r>
+      <w:r>
+        <w:rPr>
+          <w:rStyle w:val="NormalTok"/>
+        </w:rPr>
+        <w:t xml:space="preserve">, SSE))</w:t>
+      </w:r>
+    </w:p>
+    <w:p>
+      <w:pPr>
+        <w:pStyle w:val="SourceCode"/>
+      </w:pPr>
+      <w:r>
+        <w:rPr>
+          <w:rStyle w:val="VerbatimChar"/>
+        </w:rPr>
+        <w:t xml:space="preserve">## [1] "SSE:  116.8128"</w:t>
+      </w:r>
+    </w:p>
+    <w:p>
+      <w:pPr>
+        <w:pStyle w:val="SourceCode"/>
+      </w:pPr>
+      <w:r>
+        <w:rPr>
+          <w:rStyle w:val="KeywordTok"/>
+        </w:rPr>
+        <w:t xml:space="preserve">print</w:t>
+      </w:r>
+      <w:r>
+        <w:rPr>
+          <w:rStyle w:val="NormalTok"/>
+        </w:rPr>
+        <w:t xml:space="preserve">(</w:t>
+      </w:r>
+      <w:r>
+        <w:rPr>
+          <w:rStyle w:val="KeywordTok"/>
+        </w:rPr>
+        <w:t xml:space="preserve">paste</w:t>
+      </w:r>
+      <w:r>
+        <w:rPr>
+          <w:rStyle w:val="NormalTok"/>
+        </w:rPr>
+        <w:t xml:space="preserve">(</w:t>
+      </w:r>
+      <w:r>
+        <w:rPr>
+          <w:rStyle w:val="StringTok"/>
+        </w:rPr>
+        <w:t xml:space="preserve">"F0: "</w:t>
+      </w:r>
+      <w:r>
+        <w:rPr>
+          <w:rStyle w:val="NormalTok"/>
+        </w:rPr>
+        <w:t xml:space="preserve">, F0))</w:t>
+      </w:r>
+    </w:p>
+    <w:p>
+      <w:pPr>
+        <w:pStyle w:val="SourceCode"/>
+      </w:pPr>
+      <w:r>
+        <w:rPr>
+          <w:rStyle w:val="VerbatimChar"/>
+        </w:rPr>
+        <w:t xml:space="preserve">## [1] "F0:  19.56"</w:t>
+      </w:r>
+    </w:p>
+    <w:p>
+      <w:pPr>
+        <w:pStyle w:val="SourceCode"/>
+      </w:pPr>
+      <w:r>
+        <w:rPr>
+          <w:rStyle w:val="KeywordTok"/>
+        </w:rPr>
+        <w:t xml:space="preserve">print</w:t>
+      </w:r>
+      <w:r>
+        <w:rPr>
+          <w:rStyle w:val="NormalTok"/>
+        </w:rPr>
+        <w:t xml:space="preserve">(</w:t>
+      </w:r>
+      <w:r>
+        <w:rPr>
+          <w:rStyle w:val="KeywordTok"/>
+        </w:rPr>
+        <w:t xml:space="preserve">paste</w:t>
+      </w:r>
+      <w:r>
+        <w:rPr>
+          <w:rStyle w:val="NormalTok"/>
+        </w:rPr>
+        <w:t xml:space="preserve">(</w:t>
+      </w:r>
+      <w:r>
+        <w:rPr>
+          <w:rStyle w:val="StringTok"/>
+        </w:rPr>
+        <w:t xml:space="preserve">"MSR: "</w:t>
+      </w:r>
+      <w:r>
+        <w:rPr>
+          <w:rStyle w:val="NormalTok"/>
+        </w:rPr>
+        <w:t xml:space="preserve">, MSR))</w:t>
+      </w:r>
+    </w:p>
+    <w:p>
+      <w:pPr>
+        <w:pStyle w:val="SourceCode"/>
+      </w:pPr>
+      <w:r>
+        <w:rPr>
+          <w:rStyle w:val="VerbatimChar"/>
+        </w:rPr>
+        <w:t xml:space="preserve">## [1] "MSR:  21.156096"</w:t>
+      </w:r>
+    </w:p>
+    <w:p>
+      <w:pPr>
+        <w:pStyle w:val="SourceCode"/>
+      </w:pPr>
+      <w:r>
+        <w:rPr>
+          <w:rStyle w:val="KeywordTok"/>
+        </w:rPr>
+        <w:t xml:space="preserve">print</w:t>
+      </w:r>
+      <w:r>
+        <w:rPr>
+          <w:rStyle w:val="NormalTok"/>
+        </w:rPr>
+        <w:t xml:space="preserve">(</w:t>
+      </w:r>
+      <w:r>
+        <w:rPr>
+          <w:rStyle w:val="KeywordTok"/>
+        </w:rPr>
+        <w:t xml:space="preserve">paste</w:t>
+      </w:r>
+      <w:r>
+        <w:rPr>
+          <w:rStyle w:val="NormalTok"/>
+        </w:rPr>
+        <w:t xml:space="preserve">(</w:t>
+      </w:r>
+      <w:r>
+        <w:rPr>
+          <w:rStyle w:val="StringTok"/>
+        </w:rPr>
+        <w:t xml:space="preserve">"SSR: "</w:t>
+      </w:r>
+      <w:r>
+        <w:rPr>
+          <w:rStyle w:val="NormalTok"/>
+        </w:rPr>
+        <w:t xml:space="preserve">, SSR))</w:t>
+      </w:r>
+    </w:p>
+    <w:p>
+      <w:pPr>
+        <w:pStyle w:val="SourceCode"/>
+      </w:pPr>
+      <w:r>
+        <w:rPr>
+          <w:rStyle w:val="VerbatimChar"/>
+        </w:rPr>
+        <w:t xml:space="preserve">## [1] "SSR:  84.624384"</w:t>
+      </w:r>
+    </w:p>
+    <w:p>
+      <w:pPr>
+        <w:pStyle w:val="SourceCode"/>
+      </w:pPr>
+      <w:r>
+        <w:rPr>
+          <w:rStyle w:val="KeywordTok"/>
+        </w:rPr>
+        <w:t xml:space="preserve">print</w:t>
+      </w:r>
+      <w:r>
+        <w:rPr>
+          <w:rStyle w:val="NormalTok"/>
+        </w:rPr>
+        <w:t xml:space="preserve">(</w:t>
+      </w:r>
+      <w:r>
+        <w:rPr>
+          <w:rStyle w:val="KeywordTok"/>
+        </w:rPr>
+        <w:t xml:space="preserve">paste</w:t>
+      </w:r>
+      <w:r>
+        <w:rPr>
+          <w:rStyle w:val="NormalTok"/>
+        </w:rPr>
+        <w:t xml:space="preserve">(</w:t>
+      </w:r>
+      <w:r>
+        <w:rPr>
+          <w:rStyle w:val="StringTok"/>
+        </w:rPr>
+        <w:t xml:space="preserve">"SST: "</w:t>
+      </w:r>
+      <w:r>
+        <w:rPr>
+          <w:rStyle w:val="NormalTok"/>
+        </w:rPr>
+        <w:t xml:space="preserve">, SST))</w:t>
+      </w:r>
+    </w:p>
+    <w:p>
+      <w:pPr>
+        <w:pStyle w:val="SourceCode"/>
+      </w:pPr>
+      <w:r>
+        <w:rPr>
+          <w:rStyle w:val="VerbatimChar"/>
+        </w:rPr>
+        <w:t xml:space="preserve">## [1] "SST:  201.437184"</w:t>
+      </w:r>
+    </w:p>
+    <w:p>
+      <w:pPr>
+        <w:pStyle w:val="SourceCode"/>
+      </w:pPr>
+      <w:r>
+        <w:rPr>
+          <w:rStyle w:val="KeywordTok"/>
+        </w:rPr>
+        <w:t xml:space="preserve">print</w:t>
+      </w:r>
+      <w:r>
+        <w:rPr>
+          <w:rStyle w:val="NormalTok"/>
+        </w:rPr>
+        <w:t xml:space="preserve">(</w:t>
+      </w:r>
+      <w:r>
+        <w:rPr>
+          <w:rStyle w:val="KeywordTok"/>
+        </w:rPr>
+        <w:t xml:space="preserve">paste</w:t>
+      </w:r>
+      <w:r>
+        <w:rPr>
+          <w:rStyle w:val="NormalTok"/>
+        </w:rPr>
+        <w:t xml:space="preserve">(</w:t>
+      </w:r>
+      <w:r>
+        <w:rPr>
+          <w:rStyle w:val="StringTok"/>
+        </w:rPr>
+        <w:t xml:space="preserve">"R2: "</w:t>
+      </w:r>
+      <w:r>
+        <w:rPr>
+          <w:rStyle w:val="NormalTok"/>
+        </w:rPr>
+        <w:t xml:space="preserve">, R2))</w:t>
+      </w:r>
+    </w:p>
+    <w:p>
+      <w:pPr>
+        <w:pStyle w:val="SourceCode"/>
+      </w:pPr>
+      <w:r>
+        <w:rPr>
+          <w:rStyle w:val="VerbatimChar"/>
+        </w:rPr>
+        <w:t xml:space="preserve">## [1] "R2:  0.420103092783505"</w:t>
+      </w:r>
+    </w:p>
+    <w:p>
+      <w:pPr>
+        <w:pStyle w:val="FirstParagraph"/>
+      </w:pPr>
+      <w:r>
+        <w:rPr>
+          <w:b/>
+        </w:rPr>
+        <w:t xml:space="preserve">2e Answer:</w:t>
       </w:r>
     </w:p>
     <w:tbl>
@@ -3472,13 +4807,10 @@
               <w:jc w:val="center"/>
             </w:pPr>
             <w:r>
-              <w:t xml:space="preserve">2284.8584 * 4=</w:t>
-            </w:r>
-            <w:r>
               <w:rPr>
                 <w:b/>
               </w:rPr>
-              <w:t xml:space="preserve">9139.4336</w:t>
+              <w:t xml:space="preserve">84.624384</w:t>
             </w:r>
           </w:p>
         </w:tc>
@@ -3489,13 +4821,10 @@
               <w:jc w:val="center"/>
             </w:pPr>
             <w:r>
-              <w:t xml:space="preserve">19.56 * 116.8128=</w:t>
-            </w:r>
-            <w:r>
               <w:rPr>
                 <w:b/>
               </w:rPr>
-              <w:t xml:space="preserve">2284.8584</w:t>
+              <w:t xml:space="preserve">21.156096</w:t>
             </w:r>
           </w:p>
         </w:tc>
@@ -3606,7 +4935,7 @@
               <w:rPr>
                 <w:b/>
               </w:rPr>
-              <w:t xml:space="preserve">9256.2464</w:t>
+              <w:t xml:space="preserve">201.437184</w:t>
             </w:r>
           </w:p>
         </w:tc>
@@ -3623,6 +4952,570 @@
         </w:tc>
       </w:tr>
     </w:tbl>
+    <w:p>
+      <w:pPr>
+        <w:pStyle w:val="Heading3"/>
+      </w:pPr>
+      <w:bookmarkStart w:id="37" w:name="Xc348479c26020508224a439eedeed68625c4478"/>
+      <w:r>
+        <w:t xml:space="preserve">(f) What is the R2 for this model? Write a sentence that interprets this value in context.</w:t>
+      </w:r>
+      <w:bookmarkEnd w:id="37"/>
+    </w:p>
+    <w:p>
+      <w:pPr>
+        <w:pStyle w:val="FirstParagraph"/>
+      </w:pPr>
+      <w:r>
+        <w:rPr>
+          <w:b/>
+        </w:rPr>
+        <w:t xml:space="preserve">2f Work</w:t>
+      </w:r>
+    </w:p>
+    <w:p>
+      <w:pPr>
+        <w:pStyle w:val="BodyText"/>
+      </w:pPr>
+      <w:r>
+        <w:t xml:space="preserve">R2 = SSR / SST</w:t>
+      </w:r>
+    </w:p>
+    <w:p>
+      <w:pPr>
+        <w:pStyle w:val="SourceCode"/>
+      </w:pPr>
+      <w:r>
+        <w:rPr>
+          <w:rStyle w:val="KeywordTok"/>
+        </w:rPr>
+        <w:t xml:space="preserve">print</w:t>
+      </w:r>
+      <w:r>
+        <w:rPr>
+          <w:rStyle w:val="NormalTok"/>
+        </w:rPr>
+        <w:t xml:space="preserve">(</w:t>
+      </w:r>
+      <w:r>
+        <w:rPr>
+          <w:rStyle w:val="KeywordTok"/>
+        </w:rPr>
+        <w:t xml:space="preserve">paste</w:t>
+      </w:r>
+      <w:r>
+        <w:rPr>
+          <w:rStyle w:val="NormalTok"/>
+        </w:rPr>
+        <w:t xml:space="preserve">(</w:t>
+      </w:r>
+      <w:r>
+        <w:rPr>
+          <w:rStyle w:val="StringTok"/>
+        </w:rPr>
+        <w:t xml:space="preserve">"R2 for the model is: "</w:t>
+      </w:r>
+      <w:r>
+        <w:rPr>
+          <w:rStyle w:val="NormalTok"/>
+        </w:rPr>
+        <w:t xml:space="preserve">, R2))</w:t>
+      </w:r>
+    </w:p>
+    <w:p>
+      <w:pPr>
+        <w:pStyle w:val="SourceCode"/>
+      </w:pPr>
+      <w:r>
+        <w:rPr>
+          <w:rStyle w:val="VerbatimChar"/>
+        </w:rPr>
+        <w:t xml:space="preserve">## [1] "R2 for the model is:  0.420103092783505"</w:t>
+      </w:r>
+    </w:p>
+    <w:p>
+      <w:pPr>
+        <w:pStyle w:val="FirstParagraph"/>
+      </w:pPr>
+      <w:r>
+        <w:rPr>
+          <w:b/>
+        </w:rPr>
+        <w:t xml:space="preserve">2f Answer:</w:t>
+      </w:r>
+      <w:r>
+        <w:rPr>
+          <w:b/>
+        </w:rPr>
+        <w:t xml:space="preserve"> </w:t>
+      </w:r>
+    </w:p>
+    <w:p>
+      <w:pPr>
+        <w:pStyle w:val="BodyText"/>
+      </w:pPr>
+      <w:r>
+        <w:t xml:space="preserve">R2 for the model is: 0.42. Interpreted as: 42% of the variability in percentage of patients infected is predicted by the model; HOWEVER, because our model contains four predictor variables, this interpretation is suspect because, by definition, as each predictor variable is added R2 cannot decrease.</w:t>
+      </w:r>
+    </w:p>
+    <w:p>
+      <w:pPr>
+        <w:pStyle w:val="Heading3"/>
+      </w:pPr>
+      <w:bookmarkStart w:id="38" w:name="g-what-is-the-r2-adj-for-this-model"/>
+      <w:r>
+        <w:t xml:space="preserve">(g) What is the R2 adj for this model?</w:t>
+      </w:r>
+      <w:bookmarkEnd w:id="38"/>
+    </w:p>
+    <w:p>
+      <w:pPr>
+        <w:pStyle w:val="FirstParagraph"/>
+      </w:pPr>
+      <w:r>
+        <w:rPr>
+          <w:b/>
+        </w:rPr>
+        <w:t xml:space="preserve">2g Work</w:t>
+      </w:r>
+    </w:p>
+    <w:p>
+      <w:pPr>
+        <w:pStyle w:val="BodyText"/>
+      </w:pPr>
+      <w:r>
+        <w:t xml:space="preserve">R2-adj = 1 - ((SSE / (n - p)) / (SST / (n-1)))</w:t>
+      </w:r>
+    </w:p>
+    <w:p>
+      <w:pPr>
+        <w:pStyle w:val="SourceCode"/>
+      </w:pPr>
+      <w:r>
+        <w:rPr>
+          <w:rStyle w:val="NormalTok"/>
+        </w:rPr>
+        <w:t xml:space="preserve">R2.adj &lt;-</w:t>
+      </w:r>
+      <w:r>
+        <w:rPr>
+          <w:rStyle w:val="StringTok"/>
+        </w:rPr>
+        <w:t xml:space="preserve"> </w:t>
+      </w:r>
+      <w:r>
+        <w:rPr>
+          <w:rStyle w:val="DecValTok"/>
+        </w:rPr>
+        <w:t xml:space="preserve">1</w:t>
+      </w:r>
+      <w:r>
+        <w:rPr>
+          <w:rStyle w:val="NormalTok"/>
+        </w:rPr>
+        <w:t xml:space="preserve"> </w:t>
+      </w:r>
+      <w:r>
+        <w:rPr>
+          <w:rStyle w:val="OperatorTok"/>
+        </w:rPr>
+        <w:t xml:space="preserve">-</w:t>
+      </w:r>
+      <w:r>
+        <w:rPr>
+          <w:rStyle w:val="StringTok"/>
+        </w:rPr>
+        <w:t xml:space="preserve"> </w:t>
+      </w:r>
+      <w:r>
+        <w:rPr>
+          <w:rStyle w:val="NormalTok"/>
+        </w:rPr>
+        <w:t xml:space="preserve">((SSE </w:t>
+      </w:r>
+      <w:r>
+        <w:rPr>
+          <w:rStyle w:val="OperatorTok"/>
+        </w:rPr>
+        <w:t xml:space="preserve">/</w:t>
+      </w:r>
+      <w:r>
+        <w:rPr>
+          <w:rStyle w:val="StringTok"/>
+        </w:rPr>
+        <w:t xml:space="preserve"> </w:t>
+      </w:r>
+      <w:r>
+        <w:rPr>
+          <w:rStyle w:val="NormalTok"/>
+        </w:rPr>
+        <w:t xml:space="preserve">(n </w:t>
+      </w:r>
+      <w:r>
+        <w:rPr>
+          <w:rStyle w:val="OperatorTok"/>
+        </w:rPr>
+        <w:t xml:space="preserve">-</w:t>
+      </w:r>
+      <w:r>
+        <w:rPr>
+          <w:rStyle w:val="StringTok"/>
+        </w:rPr>
+        <w:t xml:space="preserve"> </w:t>
+      </w:r>
+      <w:r>
+        <w:rPr>
+          <w:rStyle w:val="NormalTok"/>
+        </w:rPr>
+        <w:t xml:space="preserve">p)) </w:t>
+      </w:r>
+      <w:r>
+        <w:rPr>
+          <w:rStyle w:val="OperatorTok"/>
+        </w:rPr>
+        <w:t xml:space="preserve">/</w:t>
+      </w:r>
+      <w:r>
+        <w:rPr>
+          <w:rStyle w:val="StringTok"/>
+        </w:rPr>
+        <w:t xml:space="preserve"> </w:t>
+      </w:r>
+      <w:r>
+        <w:rPr>
+          <w:rStyle w:val="NormalTok"/>
+        </w:rPr>
+        <w:t xml:space="preserve">(SST </w:t>
+      </w:r>
+      <w:r>
+        <w:rPr>
+          <w:rStyle w:val="OperatorTok"/>
+        </w:rPr>
+        <w:t xml:space="preserve">/</w:t>
+      </w:r>
+      <w:r>
+        <w:rPr>
+          <w:rStyle w:val="StringTok"/>
+        </w:rPr>
+        <w:t xml:space="preserve"> </w:t>
+      </w:r>
+      <w:r>
+        <w:rPr>
+          <w:rStyle w:val="NormalTok"/>
+        </w:rPr>
+        <w:t xml:space="preserve">(n</w:t>
+      </w:r>
+      <w:r>
+        <w:rPr>
+          <w:rStyle w:val="DecValTok"/>
+        </w:rPr>
+        <w:t xml:space="preserve">-1</w:t>
+      </w:r>
+      <w:r>
+        <w:rPr>
+          <w:rStyle w:val="NormalTok"/>
+        </w:rPr>
+        <w:t xml:space="preserve">)))</w:t>
+      </w:r>
+      <w:r>
+        <w:br/>
+      </w:r>
+      <w:r>
+        <w:br/>
+      </w:r>
+      <w:r>
+        <w:rPr>
+          <w:rStyle w:val="KeywordTok"/>
+        </w:rPr>
+        <w:t xml:space="preserve">print</w:t>
+      </w:r>
+      <w:r>
+        <w:rPr>
+          <w:rStyle w:val="NormalTok"/>
+        </w:rPr>
+        <w:t xml:space="preserve">(</w:t>
+      </w:r>
+      <w:r>
+        <w:rPr>
+          <w:rStyle w:val="KeywordTok"/>
+        </w:rPr>
+        <w:t xml:space="preserve">paste</w:t>
+      </w:r>
+      <w:r>
+        <w:rPr>
+          <w:rStyle w:val="NormalTok"/>
+        </w:rPr>
+        <w:t xml:space="preserve">(</w:t>
+      </w:r>
+      <w:r>
+        <w:rPr>
+          <w:rStyle w:val="StringTok"/>
+        </w:rPr>
+        <w:t xml:space="preserve">"R2 Adjusted for the model is: "</w:t>
+      </w:r>
+      <w:r>
+        <w:rPr>
+          <w:rStyle w:val="NormalTok"/>
+        </w:rPr>
+        <w:t xml:space="preserve">, R2.adj))</w:t>
+      </w:r>
+    </w:p>
+    <w:p>
+      <w:pPr>
+        <w:pStyle w:val="SourceCode"/>
+      </w:pPr>
+      <w:r>
+        <w:rPr>
+          <w:rStyle w:val="VerbatimChar"/>
+        </w:rPr>
+        <w:t xml:space="preserve">## [1] "R2 Adjusted for the model is:  0.398625429553265"</w:t>
+      </w:r>
+    </w:p>
+    <w:p>
+      <w:pPr>
+        <w:pStyle w:val="FirstParagraph"/>
+      </w:pPr>
+      <w:r>
+        <w:rPr>
+          <w:b/>
+        </w:rPr>
+        <w:t xml:space="preserve">2f Answer</w:t>
+      </w:r>
+    </w:p>
+    <w:p>
+      <w:pPr>
+        <w:pStyle w:val="BodyText"/>
+      </w:pPr>
+      <w:r>
+        <w:t xml:space="preserve">R2 Adjusted for the model is:</w:t>
+      </w:r>
+      <w:r>
+        <w:t xml:space="preserve"> </w:t>
+      </w:r>
+      <w:r>
+        <w:rPr>
+          <w:b/>
+        </w:rPr>
+        <w:t xml:space="preserve">0.3986</w:t>
+      </w:r>
+    </w:p>
+    <w:p>
+      <w:pPr>
+        <w:pStyle w:val="Heading2"/>
+      </w:pPr>
+      <w:bookmarkStart w:id="39" w:name="X0618811de7d686a664a241f9e98ae01825a664b"/>
+      <w:r>
+        <w:t xml:space="preserve">Question 3 (No R required) Data from 55 college students …</w:t>
+      </w:r>
+      <w:bookmarkEnd w:id="39"/>
+    </w:p>
+    <w:p>
+      <w:pPr>
+        <w:pStyle w:val="FirstParagraph"/>
+      </w:pPr>
+      <w:r>
+        <w:t xml:space="preserve">are used to estimate a multiple regression model with response variable LeftArm, with predictors LeftFoot and RtFoot. All variables were measured in centimeters. Some R output is given below.</w:t>
+      </w:r>
+    </w:p>
+    <w:p>
+      <w:pPr>
+        <w:pStyle w:val="BodyText"/>
+      </w:pPr>
+      <w:r>
+        <w:t xml:space="preserve">…</w:t>
+      </w:r>
+    </w:p>
+    <w:p>
+      <w:pPr>
+        <w:pStyle w:val="BodyText"/>
+      </w:pPr>
+      <w:r>
+        <w:t xml:space="preserve">A classmate points out that there appears to be a contradiction in the R output,</w:t>
+      </w:r>
+      <w:r>
+        <w:t xml:space="preserve"> </w:t>
+      </w:r>
+      <w:r>
+        <w:t xml:space="preserve">namely, while the ANOVA F statistic is significant, the t statistics for both predictors</w:t>
+      </w:r>
+      <w:r>
+        <w:t xml:space="preserve"> </w:t>
+      </w:r>
+      <w:r>
+        <w:t xml:space="preserve">are insignificant. Is your classmate’s concern warranted? Briefly explain.</w:t>
+      </w:r>
+    </w:p>
+    <w:p>
+      <w:pPr>
+        <w:pStyle w:val="BodyText"/>
+      </w:pPr>
+      <w:r>
+        <w:rPr>
+          <w:b/>
+        </w:rPr>
+        <w:t xml:space="preserve">Answer Question 3</w:t>
+      </w:r>
+    </w:p>
+    <w:p>
+      <w:pPr>
+        <w:pStyle w:val="BodyText"/>
+      </w:pPr>
+      <w:r>
+        <w:t xml:space="preserve">This seems very strange, but it is possible that even though the two regressors are not significant when the other is held constant (as shown by the t statistics), but that colinearity is present, and that the</w:t>
+      </w:r>
+      <w:r>
+        <w:t xml:space="preserve"> </w:t>
+      </w:r>
+      <w:r>
+        <w:t xml:space="preserve">“</w:t>
+      </w:r>
+      <w:r>
+        <w:t xml:space="preserve">bad</w:t>
+      </w:r>
+      <w:r>
+        <w:t xml:space="preserve">”</w:t>
+      </w:r>
+      <w:r>
+        <w:t xml:space="preserve"> </w:t>
+      </w:r>
+      <w:r>
+        <w:t xml:space="preserve">t statistics with a</w:t>
+      </w:r>
+      <w:r>
+        <w:t xml:space="preserve"> </w:t>
+      </w:r>
+      <w:r>
+        <w:t xml:space="preserve">“</w:t>
+      </w:r>
+      <w:r>
+        <w:t xml:space="preserve">good</w:t>
+      </w:r>
+      <w:r>
+        <w:t xml:space="preserve">”</w:t>
+      </w:r>
+      <w:r>
+        <w:t xml:space="preserve"> </w:t>
+      </w:r>
+      <w:r>
+        <w:t xml:space="preserve">F statistic means that the regressors are correlated and we don’t know which one we can remove. We do know that one of the predictors has a slope != 0.</w:t>
+      </w:r>
+    </w:p>
+    <w:p>
+      <w:pPr>
+        <w:pStyle w:val="Heading2"/>
+      </w:pPr>
+      <w:bookmarkStart w:id="40" w:name="X97a6cc2f6ddac6fc094f001259aa2f10e3b1f88"/>
+      <w:r>
+        <w:t xml:space="preserve">Question 4 (No R required) Recall in matrix notation, …</w:t>
+      </w:r>
+      <w:bookmarkEnd w:id="40"/>
+    </w:p>
+    <w:p>
+      <w:pPr>
+        <w:pStyle w:val="FirstParagraph"/>
+      </w:pPr>
+      <w:r>
+        <w:t xml:space="preserve">the least-squares estimators for the regression model can be written as:</w:t>
+      </w:r>
+    </w:p>
+    <w:p>
+      <w:pPr>
+        <w:pStyle w:val="BodyText"/>
+      </w:pPr>
+      <w:r>
+        <w:t xml:space="preserve">B-hat = ((X’X)^-1)(X’y)</w:t>
+      </w:r>
+    </w:p>
+    <w:p>
+      <w:pPr>
+        <w:pStyle w:val="BodyText"/>
+      </w:pPr>
+      <w:r>
+        <w:t xml:space="preserve">Fitted values are usually written as:</w:t>
+      </w:r>
+    </w:p>
+    <w:p>
+      <w:pPr>
+        <w:pStyle w:val="BodyText"/>
+      </w:pPr>
+      <w:r>
+        <w:t xml:space="preserve">y-hat = XB-hat = X(((X’X)^-1)(X’y)) = Hy</w:t>
+      </w:r>
+    </w:p>
+    <w:p>
+      <w:pPr>
+        <w:pStyle w:val="BodyText"/>
+      </w:pPr>
+      <w:r>
+        <w:t xml:space="preserve">where H = X(((X’X)^-1)(X’)</w:t>
+      </w:r>
+    </w:p>
+    <w:p>
+      <w:pPr>
+        <w:pStyle w:val="BodyText"/>
+      </w:pPr>
+      <w:r>
+        <w:t xml:space="preserve">H is called the hat matrix.</w:t>
+      </w:r>
+    </w:p>
+    <w:p>
+      <w:pPr>
+        <w:pStyle w:val="BodyText"/>
+      </w:pPr>
+      <w:r>
+        <w:t xml:space="preserve">Show that H is idempotent, i.e., HH = H.</w:t>
+      </w:r>
+    </w:p>
+    <w:p>
+      <w:pPr>
+        <w:pStyle w:val="BodyText"/>
+      </w:pPr>
+      <w:r>
+        <w:rPr>
+          <w:b/>
+        </w:rPr>
+        <w:t xml:space="preserve">Question 4 Work and Answer</w:t>
+      </w:r>
+    </w:p>
+    <w:p>
+      <w:pPr>
+        <w:pStyle w:val="Heading3"/>
+      </w:pPr>
+      <w:bookmarkStart w:id="41" w:name="add-phote-here"/>
+      <w:r>
+        <w:t xml:space="preserve">ADD PHOTE HERE</w:t>
+      </w:r>
+      <w:bookmarkEnd w:id="41"/>
+    </w:p>
+    <w:p>
+      <w:pPr>
+        <w:pStyle w:val="Heading2"/>
+      </w:pPr>
+      <w:bookmarkStart w:id="42" w:name="question-5-please-remember"/>
+      <w:r>
+        <w:t xml:space="preserve">Question 5 Please remember …</w:t>
+      </w:r>
+      <w:bookmarkEnd w:id="42"/>
+    </w:p>
+    <w:p>
+      <w:pPr>
+        <w:pStyle w:val="FirstParagraph"/>
+      </w:pPr>
+      <w:r>
+        <w:t xml:space="preserve">to complete the Module 4 Guided Question Set Participation Self and Peer-Evaluation Questions via Test &amp; Quizzes on Collab.</w:t>
+      </w:r>
+    </w:p>
+    <w:p>
+      <w:pPr>
+        <w:pStyle w:val="BodyText"/>
+      </w:pPr>
+      <w:r>
+        <w:rPr>
+          <w:b/>
+        </w:rPr>
+        <w:t xml:space="preserve">Done</w:t>
+      </w:r>
+    </w:p>
     <w:sectPr/>
   </w:body>
 </w:document>

</xml_diff>